<commit_message>
Changed Files and Added PP
</commit_message>
<xml_diff>
--- a/OU Year 3 - 2018/F18 Semester/CSI 3660 - System Administration/HMWK/HMWK 4/CSI3660 - F2018 - Lab4.docx
+++ b/OU Year 3 - 2018/F18 Semester/CSI 3660 - System Administration/HMWK/HMWK 4/CSI3660 - F2018 - Lab4.docx
@@ -4216,7 +4216,6 @@
       <w:r>
         <w:t xml:space="preserve"> and </w:t>
       </w:r>
-      <w:proofErr w:type="spellStart"/>
       <w:r>
         <w:rPr>
           <w:b/>
@@ -4224,11 +4223,13 @@
         <w:t>enable</w:t>
       </w:r>
       <w:r>
-        <w:t>the</w:t>
-      </w:r>
-      <w:proofErr w:type="spellEnd"/>
-      <w:r>
+        <w:rPr>
+          <w:b/>
+        </w:rPr>
         <w:t xml:space="preserve"> </w:t>
+      </w:r>
+      <w:r>
+        <w:t xml:space="preserve">the </w:t>
       </w:r>
       <w:proofErr w:type="spellStart"/>
       <w:r>
@@ -4290,12 +4291,16 @@
         </w:rPr>
         <w:t>cmd</w:t>
       </w:r>
-      <w:r>
-        <w:t>command</w:t>
-      </w:r>
-      <w:proofErr w:type="spellEnd"/>
-      <w:r>
-        <w:t>.  What is the purpose of this command, and why do you need to run it?</w:t>
+      <w:proofErr w:type="spellEnd"/>
+      <w:r>
+        <w:rPr>
+          <w:rFonts w:ascii="Courier New" w:hAnsi="Courier New" w:cs="Courier New"/>
+          <w:b/>
+        </w:rPr>
+        <w:t xml:space="preserve"> </w:t>
+      </w:r>
+      <w:r>
+        <w:t>command.  What is the purpose of this command, and why do you need to run it?</w:t>
       </w:r>
     </w:p>
     <w:p>
@@ -4327,12 +4332,16 @@
         </w:rPr>
         <w:t>mysql_secure_installation</w:t>
       </w:r>
-      <w:r>
-        <w:t>command</w:t>
-      </w:r>
-      <w:proofErr w:type="spellEnd"/>
-      <w:r>
-        <w:t xml:space="preserve"> after installing </w:t>
+      <w:proofErr w:type="spellEnd"/>
+      <w:r>
+        <w:rPr>
+          <w:rFonts w:ascii="Courier New" w:hAnsi="Courier New" w:cs="Courier New"/>
+          <w:b/>
+        </w:rPr>
+        <w:t xml:space="preserve"> </w:t>
+      </w:r>
+      <w:r>
+        <w:t xml:space="preserve">command after installing </w:t>
       </w:r>
       <w:proofErr w:type="spellStart"/>
       <w:r>
@@ -7000,7 +7009,7 @@
   <a:extraClrSchemeLst/>
   <a:extLst>
     <a:ext uri="{05A4C25C-085E-4340-85A3-A5531E510DB2}">
-      <thm15:themeFamily xmlns:thm15="http://schemas.microsoft.com/office/thememl/2012/main" xmlns="" name="Office Theme" id="{62F939B6-93AF-4DB8-9C6B-D6C7DFDC589F}" vid="{4A3C46E8-61CC-4603-A589-7422A47A8E4A}"/>
+      <thm15:themeFamily xmlns="" xmlns:thm15="http://schemas.microsoft.com/office/thememl/2012/main" name="Office Theme" id="{62F939B6-93AF-4DB8-9C6B-D6C7DFDC589F}" vid="{4A3C46E8-61CC-4603-A589-7422A47A8E4A}"/>
     </a:ext>
   </a:extLst>
 </a:theme>

</xml_diff>